<commit_message>
Mise a jour des fichiers aide/info de l'application
</commit_message>
<xml_diff>
--- a/Ressource/Aide_interface_compte.docx
+++ b/Ressource/Aide_interface_compte.docx
@@ -345,27 +345,7 @@
           <w:szCs w:val="36"/>
           <w:u w:val="single"/>
         </w:rPr>
-        <w:t>2</w:t>
-      </w:r>
-      <w:r>
-        <w:rPr>
-          <w:rFonts w:ascii="Arial Black" w:hAnsi="Arial Black" w:cs="ADLaM Display"/>
-          <w:color w:val="8985FF"/>
-          <w:sz w:val="36"/>
-          <w:szCs w:val="36"/>
-          <w:u w:val="single"/>
-        </w:rPr>
-        <w:t>.TU</w:t>
-      </w:r>
-      <w:r>
-        <w:rPr>
-          <w:rFonts w:ascii="Arial Black" w:hAnsi="Arial Black" w:cs="ADLaM Display"/>
-          <w:color w:val="8985FF"/>
-          <w:sz w:val="36"/>
-          <w:szCs w:val="36"/>
-          <w:u w:val="single"/>
-        </w:rPr>
-        <w:t xml:space="preserve">TO VIA </w:t>
+        <w:t xml:space="preserve">2.TUTO VIA </w:t>
       </w:r>
       <w:r>
         <w:rPr>
@@ -684,17 +664,7 @@
           <w:szCs w:val="36"/>
           <w:u w:val="single"/>
         </w:rPr>
-        <w:t>3</w:t>
-      </w:r>
-      <w:r>
-        <w:rPr>
-          <w:rFonts w:ascii="Arial Black" w:hAnsi="Arial Black" w:cs="ADLaM Display"/>
-          <w:color w:val="8985FF"/>
-          <w:sz w:val="36"/>
-          <w:szCs w:val="36"/>
-          <w:u w:val="single"/>
-        </w:rPr>
-        <w:t>.L’INTERFACES :</w:t>
+        <w:t>3.L’INTERFACES :</w:t>
       </w:r>
     </w:p>
     <w:p>
@@ -749,6 +719,9 @@
         </w:rPr>
       </w:pPr>
       <w:r>
+        <w:rPr>
+          <w:noProof/>
+        </w:rPr>
         <w:drawing>
           <wp:inline distT="0" distB="0" distL="0" distR="0" wp14:anchorId="35C1617E" wp14:editId="130E0B36">
             <wp:extent cx="2171700" cy="1371600"/>
@@ -905,16 +878,7 @@
           <w:sz w:val="36"/>
           <w:szCs w:val="36"/>
         </w:rPr>
-        <w:t>appuyant</w:t>
-      </w:r>
-      <w:r>
-        <w:rPr>
-          <w:rFonts w:asciiTheme="majorHAnsi" w:hAnsiTheme="majorHAnsi" w:cstheme="majorHAnsi"/>
-          <w:color w:val="8985FF"/>
-          <w:sz w:val="36"/>
-          <w:szCs w:val="36"/>
-        </w:rPr>
-        <w:t xml:space="preserve"> </w:t>
+        <w:t xml:space="preserve">appuyant </w:t>
       </w:r>
       <w:r>
         <w:rPr>
@@ -939,6 +903,7 @@
       <w:r>
         <w:rPr>
           <w:rFonts w:asciiTheme="majorHAnsi" w:hAnsiTheme="majorHAnsi" w:cstheme="majorHAnsi"/>
+          <w:noProof/>
           <w:color w:val="44546A" w:themeColor="text2"/>
           <w:sz w:val="36"/>
           <w:szCs w:val="36"/>
@@ -1114,16 +1079,7 @@
           <w:sz w:val="36"/>
           <w:szCs w:val="36"/>
         </w:rPr>
-        <w:t>changer</w:t>
-      </w:r>
-      <w:r>
-        <w:rPr>
-          <w:rFonts w:asciiTheme="majorHAnsi" w:hAnsiTheme="majorHAnsi" w:cstheme="majorHAnsi"/>
-          <w:color w:val="8985FF"/>
-          <w:sz w:val="36"/>
-          <w:szCs w:val="36"/>
-        </w:rPr>
-        <w:t xml:space="preserve"> </w:t>
+        <w:t xml:space="preserve">changer </w:t>
       </w:r>
       <w:r>
         <w:rPr>
@@ -1141,16 +1097,7 @@
           <w:sz w:val="36"/>
           <w:szCs w:val="36"/>
         </w:rPr>
-        <w:t>ou</w:t>
-      </w:r>
-      <w:r>
-        <w:rPr>
-          <w:rFonts w:asciiTheme="majorHAnsi" w:hAnsiTheme="majorHAnsi" w:cstheme="majorHAnsi"/>
-          <w:color w:val="8985FF"/>
-          <w:sz w:val="36"/>
-          <w:szCs w:val="36"/>
-        </w:rPr>
-        <w:t xml:space="preserve"> </w:t>
+        <w:t xml:space="preserve">ou </w:t>
       </w:r>
       <w:r>
         <w:rPr>
@@ -1176,6 +1123,7 @@
       <w:r>
         <w:rPr>
           <w:rFonts w:asciiTheme="majorHAnsi" w:hAnsiTheme="majorHAnsi" w:cstheme="majorHAnsi"/>
+          <w:noProof/>
           <w:color w:val="44546A" w:themeColor="text2"/>
           <w:sz w:val="36"/>
           <w:szCs w:val="36"/>
@@ -1254,6 +1202,8 @@
       </w:pPr>
     </w:p>
     <w:sectPr>
+      <w:headerReference w:type="default" r:id="rId10"/>
+      <w:footerReference w:type="default" r:id="rId11"/>
       <w:pgSz w:w="11906" w:h="16838"/>
       <w:pgMar w:top="1417" w:right="1417" w:bottom="1417" w:left="1417" w:header="708" w:footer="708" w:gutter="0"/>
       <w:cols w:space="720"/>
@@ -1287,6 +1237,45 @@
 </w:endnotes>
 </file>
 
+<file path=word/footer1.xml><?xml version="1.0" encoding="utf-8"?>
+<w:ftr xmlns:wpc="http://schemas.microsoft.com/office/word/2010/wordprocessingCanvas" xmlns:cx="http://schemas.microsoft.com/office/drawing/2014/chartex" xmlns:cx1="http://schemas.microsoft.com/office/drawing/2015/9/8/chartex" xmlns:cx2="http://schemas.microsoft.com/office/drawing/2015/10/21/chartex" xmlns:cx3="http://schemas.microsoft.com/office/drawing/2016/5/9/chartex" xmlns:cx4="http://schemas.microsoft.com/office/drawing/2016/5/10/chartex" xmlns:cx5="http://schemas.microsoft.com/office/drawing/2016/5/11/chartex" xmlns:cx6="http://schemas.microsoft.com/office/drawing/2016/5/12/chartex" xmlns:cx7="http://schemas.microsoft.com/office/drawing/2016/5/13/chartex" xmlns:cx8="http://schemas.microsoft.com/office/drawing/2016/5/14/chartex" xmlns:mc="http://schemas.openxmlformats.org/markup-compatibility/2006" xmlns:aink="http://schemas.microsoft.com/office/drawing/2016/ink" xmlns:am3d="http://schemas.microsoft.com/office/drawing/2017/model3d" xmlns:o="urn:schemas-microsoft-com:office:office" xmlns:oel="http://schemas.microsoft.com/office/2019/extlst" xmlns:r="http://schemas.openxmlformats.org/officeDocument/2006/relationships" xmlns:m="http://schemas.openxmlformats.org/officeDocument/2006/math" xmlns:v="urn:schemas-microsoft-com:vml" xmlns:wp14="http://schemas.microsoft.com/office/word/2010/wordprocessingDrawing" xmlns:wp="http://schemas.openxmlformats.org/drawingml/2006/wordprocessingDrawing" xmlns:w10="urn:schemas-microsoft-com:office:word" xmlns:w="http://schemas.openxmlformats.org/wordprocessingml/2006/main" xmlns:w14="http://schemas.microsoft.com/office/word/2010/wordml" xmlns:w15="http://schemas.microsoft.com/office/word/2012/wordml" xmlns:w16cex="http://schemas.microsoft.com/office/word/2018/wordml/cex" xmlns:w16cid="http://schemas.microsoft.com/office/word/2016/wordml/cid" xmlns:w16="http://schemas.microsoft.com/office/word/2018/wordml" xmlns:w16sdtdh="http://schemas.microsoft.com/office/word/2020/wordml/sdtdatahash" xmlns:w16se="http://schemas.microsoft.com/office/word/2015/wordml/symex" xmlns:wpg="http://schemas.microsoft.com/office/word/2010/wordprocessingGroup" xmlns:wpi="http://schemas.microsoft.com/office/word/2010/wordprocessingInk" xmlns:wne="http://schemas.microsoft.com/office/word/2006/wordml" xmlns:wps="http://schemas.microsoft.com/office/word/2010/wordprocessingShape" mc:Ignorable="w14 w15 w16se w16cid w16 w16cex w16sdtdh wp14">
+  <w:p>
+    <w:pPr>
+      <w:pStyle w:val="Pieddepage"/>
+      <w:jc w:val="right"/>
+      <w:rPr>
+        <w:b/>
+        <w:bCs/>
+        <w:i/>
+        <w:iCs/>
+      </w:rPr>
+    </w:pPr>
+    <w:r>
+      <w:rPr>
+        <w:b/>
+        <w:bCs/>
+        <w:i/>
+        <w:iCs/>
+      </w:rPr>
+      <w:t xml:space="preserve">Contact : </w:t>
+    </w:r>
+    <w:hyperlink r:id="rId1" w:history="1">
+      <w:r>
+        <w:rPr>
+          <w:rStyle w:val="Lienhypertexte"/>
+          <w:b/>
+          <w:bCs/>
+          <w:i/>
+          <w:iCs/>
+          <w:u w:val="none"/>
+        </w:rPr>
+        <w:t>SylverService@outlook.fr</w:t>
+      </w:r>
+    </w:hyperlink>
+  </w:p>
+</w:ftr>
+</file>
+
 <file path=word/footnotes.xml><?xml version="1.0" encoding="utf-8"?>
 <w:footnotes xmlns:wpc="http://schemas.microsoft.com/office/word/2010/wordprocessingCanvas" xmlns:cx="http://schemas.microsoft.com/office/drawing/2014/chartex" xmlns:cx1="http://schemas.microsoft.com/office/drawing/2015/9/8/chartex" xmlns:cx2="http://schemas.microsoft.com/office/drawing/2015/10/21/chartex" xmlns:cx3="http://schemas.microsoft.com/office/drawing/2016/5/9/chartex" xmlns:cx4="http://schemas.microsoft.com/office/drawing/2016/5/10/chartex" xmlns:cx5="http://schemas.microsoft.com/office/drawing/2016/5/11/chartex" xmlns:cx6="http://schemas.microsoft.com/office/drawing/2016/5/12/chartex" xmlns:cx7="http://schemas.microsoft.com/office/drawing/2016/5/13/chartex" xmlns:cx8="http://schemas.microsoft.com/office/drawing/2016/5/14/chartex" xmlns:mc="http://schemas.openxmlformats.org/markup-compatibility/2006" xmlns:aink="http://schemas.microsoft.com/office/drawing/2016/ink" xmlns:am3d="http://schemas.microsoft.com/office/drawing/2017/model3d" xmlns:o="urn:schemas-microsoft-com:office:office" xmlns:oel="http://schemas.microsoft.com/office/2019/extlst" xmlns:r="http://schemas.openxmlformats.org/officeDocument/2006/relationships" xmlns:m="http://schemas.openxmlformats.org/officeDocument/2006/math" xmlns:v="urn:schemas-microsoft-com:vml" xmlns:wp14="http://schemas.microsoft.com/office/word/2010/wordprocessingDrawing" xmlns:wp="http://schemas.openxmlformats.org/drawingml/2006/wordprocessingDrawing" xmlns:w10="urn:schemas-microsoft-com:office:word" xmlns:w="http://schemas.openxmlformats.org/wordprocessingml/2006/main" xmlns:w14="http://schemas.microsoft.com/office/word/2010/wordml" xmlns:w15="http://schemas.microsoft.com/office/word/2012/wordml" xmlns:w16cex="http://schemas.microsoft.com/office/word/2018/wordml/cex" xmlns:w16cid="http://schemas.microsoft.com/office/word/2016/wordml/cid" xmlns:w16="http://schemas.microsoft.com/office/word/2018/wordml" xmlns:w16sdtdh="http://schemas.microsoft.com/office/word/2020/wordml/sdtdatahash" xmlns:w16se="http://schemas.microsoft.com/office/word/2015/wordml/symex" xmlns:wpg="http://schemas.microsoft.com/office/word/2010/wordprocessingGroup" xmlns:wpi="http://schemas.microsoft.com/office/word/2010/wordprocessingInk" xmlns:wne="http://schemas.microsoft.com/office/word/2006/wordml" xmlns:wps="http://schemas.microsoft.com/office/word/2010/wordprocessingShape" mc:Ignorable="w14 w15 w16se w16cid w16 w16cex w16sdtdh wp14">
   <w:footnote w:type="separator" w:id="-1">
@@ -1310,6 +1299,198 @@
     </w:p>
   </w:footnote>
 </w:footnotes>
+</file>
+
+<file path=word/header1.xml><?xml version="1.0" encoding="utf-8"?>
+<w:hdr xmlns:wpc="http://schemas.microsoft.com/office/word/2010/wordprocessingCanvas" xmlns:cx="http://schemas.microsoft.com/office/drawing/2014/chartex" xmlns:cx1="http://schemas.microsoft.com/office/drawing/2015/9/8/chartex" xmlns:cx2="http://schemas.microsoft.com/office/drawing/2015/10/21/chartex" xmlns:cx3="http://schemas.microsoft.com/office/drawing/2016/5/9/chartex" xmlns:cx4="http://schemas.microsoft.com/office/drawing/2016/5/10/chartex" xmlns:cx5="http://schemas.microsoft.com/office/drawing/2016/5/11/chartex" xmlns:cx6="http://schemas.microsoft.com/office/drawing/2016/5/12/chartex" xmlns:cx7="http://schemas.microsoft.com/office/drawing/2016/5/13/chartex" xmlns:cx8="http://schemas.microsoft.com/office/drawing/2016/5/14/chartex" xmlns:mc="http://schemas.openxmlformats.org/markup-compatibility/2006" xmlns:aink="http://schemas.microsoft.com/office/drawing/2016/ink" xmlns:am3d="http://schemas.microsoft.com/office/drawing/2017/model3d" xmlns:o="urn:schemas-microsoft-com:office:office" xmlns:oel="http://schemas.microsoft.com/office/2019/extlst" xmlns:r="http://schemas.openxmlformats.org/officeDocument/2006/relationships" xmlns:m="http://schemas.openxmlformats.org/officeDocument/2006/math" xmlns:v="urn:schemas-microsoft-com:vml" xmlns:wp14="http://schemas.microsoft.com/office/word/2010/wordprocessingDrawing" xmlns:wp="http://schemas.openxmlformats.org/drawingml/2006/wordprocessingDrawing" xmlns:w10="urn:schemas-microsoft-com:office:word" xmlns:w="http://schemas.openxmlformats.org/wordprocessingml/2006/main" xmlns:w14="http://schemas.microsoft.com/office/word/2010/wordml" xmlns:w15="http://schemas.microsoft.com/office/word/2012/wordml" xmlns:w16cex="http://schemas.microsoft.com/office/word/2018/wordml/cex" xmlns:w16cid="http://schemas.microsoft.com/office/word/2016/wordml/cid" xmlns:w16="http://schemas.microsoft.com/office/word/2018/wordml" xmlns:w16sdtdh="http://schemas.microsoft.com/office/word/2020/wordml/sdtdatahash" xmlns:w16se="http://schemas.microsoft.com/office/word/2015/wordml/symex" xmlns:wpg="http://schemas.microsoft.com/office/word/2010/wordprocessingGroup" xmlns:wpi="http://schemas.microsoft.com/office/word/2010/wordprocessingInk" xmlns:wne="http://schemas.microsoft.com/office/word/2006/wordml" xmlns:wps="http://schemas.microsoft.com/office/word/2010/wordprocessingShape" mc:Ignorable="w14 w15 w16se w16cid w16 w16cex w16sdtdh wp14">
+  <w:sdt>
+    <w:sdtPr>
+      <w:id w:val="-1650654353"/>
+      <w:docPartObj>
+        <w:docPartGallery w:val="Page Numbers (Top of Page)"/>
+        <w:docPartUnique/>
+      </w:docPartObj>
+    </w:sdtPr>
+    <w:sdtContent>
+      <w:p>
+        <w:pPr>
+          <w:pStyle w:val="En-tte"/>
+        </w:pPr>
+        <w:r>
+          <w:rPr>
+            <w:noProof/>
+          </w:rPr>
+          <mc:AlternateContent>
+            <mc:Choice Requires="wps">
+              <w:drawing>
+                <wp:anchor distT="0" distB="0" distL="114300" distR="114300" simplePos="0" relativeHeight="251659264" behindDoc="0" locked="0" layoutInCell="0" allowOverlap="1" wp14:anchorId="014EC97B" wp14:editId="7B5BA501">
+                  <wp:simplePos x="0" y="0"/>
+                  <wp:positionH relativeFrom="margin">
+                    <wp:align>center</wp:align>
+                  </wp:positionH>
+                  <wp:positionV relativeFrom="topMargin">
+                    <wp:align>center</wp:align>
+                  </wp:positionV>
+                  <wp:extent cx="626745" cy="626745"/>
+                  <wp:effectExtent l="0" t="0" r="1905" b="1905"/>
+                  <wp:wrapNone/>
+                  <wp:docPr id="1012091044" name="Ellipse 1"/>
+                  <wp:cNvGraphicFramePr>
+                    <a:graphicFrameLocks xmlns:a="http://schemas.openxmlformats.org/drawingml/2006/main"/>
+                  </wp:cNvGraphicFramePr>
+                  <a:graphic xmlns:a="http://schemas.openxmlformats.org/drawingml/2006/main">
+                    <a:graphicData uri="http://schemas.microsoft.com/office/word/2010/wordprocessingShape">
+                      <wps:wsp>
+                        <wps:cNvSpPr>
+                          <a:spLocks noChangeArrowheads="1"/>
+                        </wps:cNvSpPr>
+                        <wps:spPr bwMode="auto">
+                          <a:xfrm>
+                            <a:off x="0" y="0"/>
+                            <a:ext cx="626745" cy="626745"/>
+                          </a:xfrm>
+                          <a:prstGeom prst="ellipse">
+                            <a:avLst/>
+                          </a:prstGeom>
+                          <a:solidFill>
+                            <a:srgbClr val="40618B"/>
+                          </a:solidFill>
+                          <a:ln>
+                            <a:noFill/>
+                          </a:ln>
+                          <a:extLst>
+                            <a:ext uri="{91240B29-F687-4F45-9708-019B960494DF}">
+                              <a14:hiddenLine xmlns:a14="http://schemas.microsoft.com/office/drawing/2010/main" w="9525">
+                                <a:solidFill>
+                                  <a:srgbClr val="000000"/>
+                                </a:solidFill>
+                                <a:round/>
+                                <a:headEnd/>
+                                <a:tailEnd/>
+                              </a14:hiddenLine>
+                            </a:ext>
+                          </a:extLst>
+                        </wps:spPr>
+                        <wps:txbx>
+                          <w:txbxContent>
+                            <w:p>
+                              <w:pPr>
+                                <w:pStyle w:val="Pieddepage"/>
+                                <w:jc w:val="center"/>
+                                <w:rPr>
+                                  <w:b/>
+                                  <w:bCs/>
+                                  <w:color w:val="FFFFFF" w:themeColor="background1"/>
+                                  <w:sz w:val="32"/>
+                                  <w:szCs w:val="32"/>
+                                </w:rPr>
+                              </w:pPr>
+                              <w:r>
+                                <w:fldChar w:fldCharType="begin"/>
+                              </w:r>
+                              <w:r>
+                                <w:instrText>PAGE    \* MERGEFORMAT</w:instrText>
+                              </w:r>
+                              <w:r>
+                                <w:fldChar w:fldCharType="separate"/>
+                              </w:r>
+                              <w:r>
+                                <w:rPr>
+                                  <w:b/>
+                                  <w:bCs/>
+                                  <w:color w:val="FFFFFF" w:themeColor="background1"/>
+                                  <w:sz w:val="32"/>
+                                  <w:szCs w:val="32"/>
+                                </w:rPr>
+                                <w:t>2</w:t>
+                              </w:r>
+                              <w:r>
+                                <w:rPr>
+                                  <w:b/>
+                                  <w:bCs/>
+                                  <w:color w:val="FFFFFF" w:themeColor="background1"/>
+                                  <w:sz w:val="32"/>
+                                  <w:szCs w:val="32"/>
+                                </w:rPr>
+                                <w:fldChar w:fldCharType="end"/>
+                              </w:r>
+                            </w:p>
+                          </w:txbxContent>
+                        </wps:txbx>
+                        <wps:bodyPr rot="0" vert="horz" wrap="square" lIns="91440" tIns="45720" rIns="91440" bIns="45720" anchor="ctr" anchorCtr="0" upright="1">
+                          <a:noAutofit/>
+                        </wps:bodyPr>
+                      </wps:wsp>
+                    </a:graphicData>
+                  </a:graphic>
+                  <wp14:sizeRelH relativeFrom="page">
+                    <wp14:pctWidth>0</wp14:pctWidth>
+                  </wp14:sizeRelH>
+                  <wp14:sizeRelV relativeFrom="page">
+                    <wp14:pctHeight>0</wp14:pctHeight>
+                  </wp14:sizeRelV>
+                </wp:anchor>
+              </w:drawing>
+            </mc:Choice>
+            <mc:Fallback>
+              <w:pict>
+                <v:oval w14:anchorId="014EC97B" id="Ellipse 1" o:spid="_x0000_s1026" style="position:absolute;margin-left:0;margin-top:0;width:49.35pt;height:49.35pt;z-index:251659264;visibility:visible;mso-wrap-style:square;mso-width-percent:0;mso-height-percent:0;mso-wrap-distance-left:9pt;mso-wrap-distance-top:0;mso-wrap-distance-right:9pt;mso-wrap-distance-bottom:0;mso-position-horizontal:center;mso-position-horizontal-relative:margin;mso-position-vertical:center;mso-position-vertical-relative:top-margin-area;mso-width-percent:0;mso-height-percent:0;mso-width-relative:page;mso-height-relative:page;v-text-anchor:middle" o:gfxdata="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" o:allowincell="f" fillcolor="#40618b" stroked="f">
+                  <v:textbox>
+                    <w:txbxContent>
+                      <w:p>
+                        <w:pPr>
+                          <w:pStyle w:val="Pieddepage"/>
+                          <w:jc w:val="center"/>
+                          <w:rPr>
+                            <w:b/>
+                            <w:bCs/>
+                            <w:color w:val="FFFFFF" w:themeColor="background1"/>
+                            <w:sz w:val="32"/>
+                            <w:szCs w:val="32"/>
+                          </w:rPr>
+                        </w:pPr>
+                        <w:r>
+                          <w:fldChar w:fldCharType="begin"/>
+                        </w:r>
+                        <w:r>
+                          <w:instrText>PAGE    \* MERGEFORMAT</w:instrText>
+                        </w:r>
+                        <w:r>
+                          <w:fldChar w:fldCharType="separate"/>
+                        </w:r>
+                        <w:r>
+                          <w:rPr>
+                            <w:b/>
+                            <w:bCs/>
+                            <w:color w:val="FFFFFF" w:themeColor="background1"/>
+                            <w:sz w:val="32"/>
+                            <w:szCs w:val="32"/>
+                          </w:rPr>
+                          <w:t>2</w:t>
+                        </w:r>
+                        <w:r>
+                          <w:rPr>
+                            <w:b/>
+                            <w:bCs/>
+                            <w:color w:val="FFFFFF" w:themeColor="background1"/>
+                            <w:sz w:val="32"/>
+                            <w:szCs w:val="32"/>
+                          </w:rPr>
+                          <w:fldChar w:fldCharType="end"/>
+                        </w:r>
+                      </w:p>
+                    </w:txbxContent>
+                  </v:textbox>
+                  <w10:wrap anchorx="margin" anchory="margin"/>
+                </v:oval>
+              </w:pict>
+            </mc:Fallback>
+          </mc:AlternateContent>
+        </w:r>
+      </w:p>
+    </w:sdtContent>
+  </w:sdt>
+</w:hdr>
 </file>
 
 <file path=word/numbering.xml><?xml version="1.0" encoding="utf-8"?>
@@ -2121,6 +2302,18 @@
     <w:uiPriority w:val="99"/>
     <w:rsid w:val="004E6EDA"/>
   </w:style>
+  <w:style w:type="character" w:styleId="Mentionnonrsolue">
+    <w:name w:val="Unresolved Mention"/>
+    <w:basedOn w:val="Policepardfaut"/>
+    <w:uiPriority w:val="99"/>
+    <w:semiHidden/>
+    <w:unhideWhenUsed/>
+    <w:rsid w:val="006B64B4"/>
+    <w:rPr>
+      <w:color w:val="605E5C"/>
+      <w:shd w:val="clear" w:color="auto" w:fill="E1DFDD"/>
+    </w:rPr>
+  </w:style>
 </w:styles>
 </file>
 

</xml_diff>